<commit_message>
modif rapport et suppression de certains warning
</commit_message>
<xml_diff>
--- a/Rapport.docx
+++ b/Rapport.docx
@@ -23,80 +23,31 @@
     <w:p>
       <w:pPr>
         <w:rPr>
-          <w:lang w:val="fr-FR"/>
-        </w:rPr>
-      </w:pPr>
-    </w:p>
-    <w:p>
-      <w:pPr>
-        <w:rPr>
           <w:sz w:val="24"/>
           <w:szCs w:val="24"/>
           <w:u w:val="single"/>
           <w:lang w:val="fr-FR"/>
         </w:rPr>
       </w:pPr>
-      <w:r>
+    </w:p>
+    <w:p>
+      <w:pPr>
         <w:rPr>
           <w:sz w:val="24"/>
           <w:szCs w:val="24"/>
           <w:u w:val="single"/>
           <w:lang w:val="fr-FR"/>
         </w:rPr>
-        <w:t>Motivations de choix</w:t>
-      </w:r>
-    </w:p>
-    <w:p>
-      <w:pPr>
-        <w:rPr>
-          <w:sz w:val="24"/>
-          <w:szCs w:val="24"/>
-          <w:lang w:val="fr-FR"/>
-        </w:rPr>
-      </w:pPr>
-      <w:r>
-        <w:rPr>
-          <w:sz w:val="24"/>
-          <w:szCs w:val="24"/>
-          <w:lang w:val="fr-FR"/>
-        </w:rPr>
-        <w:t xml:space="preserve">Pour la liste d’historiques nous avons choisi de </w:t>
-      </w:r>
-      <w:r>
-        <w:rPr>
-          <w:sz w:val="24"/>
-          <w:szCs w:val="24"/>
-          <w:lang w:val="fr-FR"/>
-        </w:rPr>
-        <w:t>faire une liste d’historiques en local pour chaque utilisateur.</w:t>
-      </w:r>
-      <w:r>
-        <w:rPr>
-          <w:sz w:val="24"/>
-          <w:szCs w:val="24"/>
-          <w:lang w:val="fr-FR"/>
-        </w:rPr>
-        <w:t xml:space="preserve"> Un poste correspond à un utilisateur c’est pour cela que nous avons stocké dans une base de données locale la liste des historiques.</w:t>
-      </w:r>
-      <w:bookmarkStart w:id="0" w:name="_GoBack"/>
-      <w:bookmarkEnd w:id="0"/>
-    </w:p>
-    <w:p>
-      <w:pPr>
-        <w:rPr>
-          <w:lang w:val="fr-FR"/>
-        </w:rPr>
-      </w:pPr>
-    </w:p>
-    <w:p>
-      <w:pPr>
+      </w:pPr>
+      <w:r>
         <w:rPr>
           <w:sz w:val="24"/>
           <w:szCs w:val="24"/>
           <w:u w:val="single"/>
           <w:lang w:val="fr-FR"/>
         </w:rPr>
-      </w:pPr>
+        <w:t>Manuel d’utilisation</w:t>
+      </w:r>
       <w:r>
         <w:rPr>
           <w:sz w:val="24"/>
@@ -104,7 +55,7 @@
           <w:u w:val="single"/>
           <w:lang w:val="fr-FR"/>
         </w:rPr>
-        <w:t>Manuel d’utilisation</w:t>
+        <w:t xml:space="preserve"> administrateur</w:t>
       </w:r>
     </w:p>
     <w:p>
@@ -149,57 +100,210 @@
           <w:szCs w:val="24"/>
           <w:lang w:val="fr-FR"/>
         </w:rPr>
-        <w:t xml:space="preserve">Avant de le lancer, pour les utilisateurs qui sont sur Linux il faut qu’ils soient </w:t>
-      </w:r>
-      <w:r>
-        <w:rPr>
-          <w:sz w:val="24"/>
-          <w:szCs w:val="24"/>
-          <w:lang w:val="fr-FR"/>
-        </w:rPr>
-        <w:t>connectés</w:t>
-      </w:r>
-      <w:r>
-        <w:rPr>
-          <w:sz w:val="24"/>
-          <w:szCs w:val="24"/>
-          <w:lang w:val="fr-FR"/>
-        </w:rPr>
-        <w:t xml:space="preserve"> sur le réseau local sur l’interface eth0 (sinon modifier la ligne 33 de la classe Utilisateur pour une autre interface). </w:t>
-      </w:r>
-    </w:p>
-    <w:p>
-      <w:pPr>
-        <w:rPr>
-          <w:sz w:val="24"/>
-          <w:szCs w:val="24"/>
-          <w:lang w:val="fr-FR"/>
-        </w:rPr>
-      </w:pPr>
-      <w:r>
-        <w:rPr>
-          <w:sz w:val="24"/>
-          <w:szCs w:val="24"/>
-          <w:lang w:val="fr-FR"/>
-        </w:rPr>
-        <w:t>Pour lancer l’application il faut double cliquer sur l’exécutable nommé ChatSystem ou bien dans un IDE Run la classe Application.</w:t>
-      </w:r>
-    </w:p>
-    <w:p>
-      <w:pPr>
-        <w:rPr>
-          <w:sz w:val="24"/>
-          <w:szCs w:val="24"/>
-          <w:lang w:val="fr-FR"/>
-        </w:rPr>
-      </w:pPr>
-      <w:r>
-        <w:rPr>
-          <w:sz w:val="24"/>
-          <w:szCs w:val="24"/>
-          <w:lang w:val="fr-FR"/>
-        </w:rPr>
-        <w:t xml:space="preserve">Une première fenêtre va s’ouvrir où il faudra choisir un pseudo. </w:t>
+        <w:t xml:space="preserve">Avant de le lancer, pour les utilisateurs qui sont sur Linux il faut qu’ils soient connectés sur le réseau local sur l’interface eth0 (sinon modifier la ligne 33 de la classe Utilisateur pour une autre interface). </w:t>
+      </w:r>
+    </w:p>
+    <w:p>
+      <w:pPr>
+        <w:rPr>
+          <w:sz w:val="24"/>
+          <w:szCs w:val="24"/>
+          <w:lang w:val="fr-FR"/>
+        </w:rPr>
+      </w:pPr>
+      <w:r>
+        <w:rPr>
+          <w:sz w:val="24"/>
+          <w:szCs w:val="24"/>
+          <w:lang w:val="fr-FR"/>
+        </w:rPr>
+        <w:t>Pour lancer l’application</w:t>
+      </w:r>
+      <w:r>
+        <w:rPr>
+          <w:sz w:val="24"/>
+          <w:szCs w:val="24"/>
+          <w:lang w:val="fr-FR"/>
+        </w:rPr>
+        <w:t> :</w:t>
+      </w:r>
+    </w:p>
+    <w:p>
+      <w:pPr>
+        <w:pStyle w:val="Paragraphedeliste"/>
+        <w:numPr>
+          <w:ilvl w:val="0"/>
+          <w:numId w:val="2"/>
+        </w:numPr>
+        <w:rPr>
+          <w:sz w:val="24"/>
+          <w:szCs w:val="24"/>
+          <w:lang w:val="fr-FR"/>
+        </w:rPr>
+      </w:pPr>
+      <w:r>
+        <w:rPr>
+          <w:sz w:val="24"/>
+          <w:szCs w:val="24"/>
+          <w:lang w:val="fr-FR"/>
+        </w:rPr>
+        <w:t>Sous Windows</w:t>
+      </w:r>
+      <w:r>
+        <w:rPr>
+          <w:sz w:val="24"/>
+          <w:szCs w:val="24"/>
+          <w:lang w:val="fr-FR"/>
+        </w:rPr>
+        <w:t xml:space="preserve"> il faut double cliquer sur l’exécutable nommé </w:t>
+      </w:r>
+      <w:proofErr w:type="spellStart"/>
+      <w:r>
+        <w:rPr>
+          <w:sz w:val="24"/>
+          <w:szCs w:val="24"/>
+          <w:lang w:val="fr-FR"/>
+        </w:rPr>
+        <w:t>ChatSystem</w:t>
+      </w:r>
+      <w:proofErr w:type="spellEnd"/>
+      <w:r>
+        <w:rPr>
+          <w:sz w:val="24"/>
+          <w:szCs w:val="24"/>
+          <w:lang w:val="fr-FR"/>
+        </w:rPr>
+        <w:t xml:space="preserve"> </w:t>
+      </w:r>
+    </w:p>
+    <w:p>
+      <w:pPr>
+        <w:pStyle w:val="Paragraphedeliste"/>
+        <w:numPr>
+          <w:ilvl w:val="0"/>
+          <w:numId w:val="2"/>
+        </w:numPr>
+        <w:rPr>
+          <w:sz w:val="24"/>
+          <w:szCs w:val="24"/>
+          <w:lang w:val="fr-FR"/>
+        </w:rPr>
+      </w:pPr>
+      <w:r>
+        <w:rPr>
+          <w:sz w:val="24"/>
+          <w:szCs w:val="24"/>
+          <w:lang w:val="fr-FR"/>
+        </w:rPr>
+        <w:t>Sous Linux il faut exécuter</w:t>
+      </w:r>
+      <w:r>
+        <w:rPr>
+          <w:sz w:val="24"/>
+          <w:szCs w:val="24"/>
+          <w:lang w:val="fr-FR"/>
+        </w:rPr>
+        <w:t xml:space="preserve"> </w:t>
+      </w:r>
+      <w:r>
+        <w:rPr>
+          <w:sz w:val="24"/>
+          <w:szCs w:val="24"/>
+          <w:lang w:val="fr-FR"/>
+        </w:rPr>
+        <w:t>la commande java -jar ChatSystem.jar</w:t>
+      </w:r>
+    </w:p>
+    <w:p>
+      <w:pPr>
+        <w:pStyle w:val="Paragraphedeliste"/>
+        <w:numPr>
+          <w:ilvl w:val="0"/>
+          <w:numId w:val="2"/>
+        </w:numPr>
+        <w:rPr>
+          <w:sz w:val="24"/>
+          <w:szCs w:val="24"/>
+          <w:lang w:val="fr-FR"/>
+        </w:rPr>
+      </w:pPr>
+      <w:r>
+        <w:rPr>
+          <w:sz w:val="24"/>
+          <w:szCs w:val="24"/>
+          <w:lang w:val="fr-FR"/>
+        </w:rPr>
+        <w:t>O</w:t>
+      </w:r>
+      <w:r>
+        <w:rPr>
+          <w:sz w:val="24"/>
+          <w:szCs w:val="24"/>
+          <w:lang w:val="fr-FR"/>
+        </w:rPr>
+        <w:t>u bien dans un IDE Run la classe Application.</w:t>
+      </w:r>
+      <w:bookmarkStart w:id="0" w:name="_GoBack"/>
+      <w:bookmarkEnd w:id="0"/>
+    </w:p>
+    <w:p>
+      <w:pPr>
+        <w:rPr>
+          <w:lang w:val="fr-FR"/>
+        </w:rPr>
+      </w:pPr>
+    </w:p>
+    <w:p>
+      <w:pPr>
+        <w:rPr>
+          <w:sz w:val="24"/>
+          <w:szCs w:val="24"/>
+          <w:u w:val="single"/>
+          <w:lang w:val="fr-FR"/>
+        </w:rPr>
+      </w:pPr>
+      <w:r>
+        <w:rPr>
+          <w:sz w:val="24"/>
+          <w:szCs w:val="24"/>
+          <w:u w:val="single"/>
+          <w:lang w:val="fr-FR"/>
+        </w:rPr>
+        <w:t>Manuel d’utilisation</w:t>
+      </w:r>
+      <w:r>
+        <w:rPr>
+          <w:sz w:val="24"/>
+          <w:szCs w:val="24"/>
+          <w:u w:val="single"/>
+          <w:lang w:val="fr-FR"/>
+        </w:rPr>
+        <w:t xml:space="preserve"> utilisateur</w:t>
+      </w:r>
+    </w:p>
+    <w:p>
+      <w:pPr>
+        <w:rPr>
+          <w:sz w:val="24"/>
+          <w:szCs w:val="24"/>
+          <w:lang w:val="fr-FR"/>
+        </w:rPr>
+      </w:pPr>
+      <w:r>
+        <w:rPr>
+          <w:sz w:val="24"/>
+          <w:szCs w:val="24"/>
+          <w:lang w:val="fr-FR"/>
+        </w:rPr>
+        <w:t>Au lancement de l’application u</w:t>
+      </w:r>
+      <w:r>
+        <w:rPr>
+          <w:sz w:val="24"/>
+          <w:szCs w:val="24"/>
+          <w:lang w:val="fr-FR"/>
+        </w:rPr>
+        <w:t xml:space="preserve">ne première fenêtre va s’ouvrir où il faudra choisir un pseudo. </w:t>
       </w:r>
     </w:p>
     <w:p>
@@ -267,6 +371,15 @@
           </wp:inline>
         </w:drawing>
       </w:r>
+    </w:p>
+    <w:p>
+      <w:pPr>
+        <w:rPr>
+          <w:sz w:val="24"/>
+          <w:szCs w:val="24"/>
+          <w:lang w:val="fr-FR"/>
+        </w:rPr>
+      </w:pPr>
     </w:p>
     <w:p>
       <w:pPr>
@@ -703,6 +816,26 @@
           <w:u w:val="single"/>
           <w:lang w:val="fr-FR"/>
         </w:rPr>
+        <w:br w:type="page"/>
+      </w:r>
+    </w:p>
+    <w:p>
+      <w:pPr>
+        <w:rPr>
+          <w:sz w:val="24"/>
+          <w:szCs w:val="24"/>
+          <w:u w:val="single"/>
+          <w:lang w:val="fr-FR"/>
+        </w:rPr>
+      </w:pPr>
+      <w:r>
+        <w:rPr>
+          <w:sz w:val="24"/>
+          <w:szCs w:val="24"/>
+          <w:u w:val="single"/>
+          <w:lang w:val="fr-FR"/>
+        </w:rPr>
+        <w:lastRenderedPageBreak/>
         <w:t>Procédures de tests</w:t>
       </w:r>
     </w:p>
@@ -786,7 +919,6 @@
           <w:szCs w:val="24"/>
           <w:lang w:val="fr-FR"/>
         </w:rPr>
-        <w:lastRenderedPageBreak/>
         <w:t xml:space="preserve">Fermeture de l’application de l’utilisateur 1 avec des conversations ouvertes, </w:t>
       </w:r>
       <w:r>
@@ -835,6 +967,119 @@
 <file path=word/numbering.xml><?xml version="1.0" encoding="utf-8"?>
 <w:numbering xmlns:wpc="http://schemas.microsoft.com/office/word/2010/wordprocessingCanvas" xmlns:cx="http://schemas.microsoft.com/office/drawing/2014/chartex" xmlns:cx1="http://schemas.microsoft.com/office/drawing/2015/9/8/chartex" xmlns:cx2="http://schemas.microsoft.com/office/drawing/2015/10/21/chartex" xmlns:cx3="http://schemas.microsoft.com/office/drawing/2016/5/9/chartex" xmlns:cx4="http://schemas.microsoft.com/office/drawing/2016/5/10/chartex" xmlns:cx5="http://schemas.microsoft.com/office/drawing/2016/5/11/chartex" xmlns:cx6="http://schemas.microsoft.com/office/drawing/2016/5/12/chartex" xmlns:cx7="http://schemas.microsoft.com/office/drawing/2016/5/13/chartex" xmlns:cx8="http://schemas.microsoft.com/office/drawing/2016/5/14/chartex" xmlns:mc="http://schemas.openxmlformats.org/markup-compatibility/2006" xmlns:aink="http://schemas.microsoft.com/office/drawing/2016/ink" xmlns:am3d="http://schemas.microsoft.com/office/drawing/2017/model3d" xmlns:o="urn:schemas-microsoft-com:office:office" xmlns:r="http://schemas.openxmlformats.org/officeDocument/2006/relationships" xmlns:m="http://schemas.openxmlformats.org/officeDocument/2006/math" xmlns:v="urn:schemas-microsoft-com:vml" xmlns:wp14="http://schemas.microsoft.com/office/word/2010/wordprocessingDrawing" xmlns:wp="http://schemas.openxmlformats.org/drawingml/2006/wordprocessingDrawing" xmlns:w10="urn:schemas-microsoft-com:office:word" xmlns:w="http://schemas.openxmlformats.org/wordprocessingml/2006/main" xmlns:w14="http://schemas.microsoft.com/office/word/2010/wordml" xmlns:w15="http://schemas.microsoft.com/office/word/2012/wordml" xmlns:w16cid="http://schemas.microsoft.com/office/word/2016/wordml/cid" xmlns:w16se="http://schemas.microsoft.com/office/word/2015/wordml/symex" xmlns:wpg="http://schemas.microsoft.com/office/word/2010/wordprocessingGroup" xmlns:wpi="http://schemas.microsoft.com/office/word/2010/wordprocessingInk" xmlns:wne="http://schemas.microsoft.com/office/word/2006/wordml" xmlns:wps="http://schemas.microsoft.com/office/word/2010/wordprocessingShape" mc:Ignorable="w14 w15 w16se w16cid wp14">
   <w:abstractNum w:abstractNumId="0" w15:restartNumberingAfterBreak="0">
+    <w:nsid w:val="052B7996"/>
+    <w:multiLevelType w:val="hybridMultilevel"/>
+    <w:tmpl w:val="7688C89A"/>
+    <w:lvl w:ilvl="0" w:tplc="04090001">
+      <w:start w:val="1"/>
+      <w:numFmt w:val="bullet"/>
+      <w:lvlText w:val=""/>
+      <w:lvlJc w:val="left"/>
+      <w:pPr>
+        <w:ind w:left="720" w:hanging="360"/>
+      </w:pPr>
+      <w:rPr>
+        <w:rFonts w:ascii="Symbol" w:hAnsi="Symbol" w:hint="default"/>
+      </w:rPr>
+    </w:lvl>
+    <w:lvl w:ilvl="1" w:tplc="04090003" w:tentative="1">
+      <w:start w:val="1"/>
+      <w:numFmt w:val="bullet"/>
+      <w:lvlText w:val="o"/>
+      <w:lvlJc w:val="left"/>
+      <w:pPr>
+        <w:ind w:left="1440" w:hanging="360"/>
+      </w:pPr>
+      <w:rPr>
+        <w:rFonts w:ascii="Courier New" w:hAnsi="Courier New" w:cs="Courier New" w:hint="default"/>
+      </w:rPr>
+    </w:lvl>
+    <w:lvl w:ilvl="2" w:tplc="04090005" w:tentative="1">
+      <w:start w:val="1"/>
+      <w:numFmt w:val="bullet"/>
+      <w:lvlText w:val=""/>
+      <w:lvlJc w:val="left"/>
+      <w:pPr>
+        <w:ind w:left="2160" w:hanging="360"/>
+      </w:pPr>
+      <w:rPr>
+        <w:rFonts w:ascii="Wingdings" w:hAnsi="Wingdings" w:hint="default"/>
+      </w:rPr>
+    </w:lvl>
+    <w:lvl w:ilvl="3" w:tplc="04090001" w:tentative="1">
+      <w:start w:val="1"/>
+      <w:numFmt w:val="bullet"/>
+      <w:lvlText w:val=""/>
+      <w:lvlJc w:val="left"/>
+      <w:pPr>
+        <w:ind w:left="2880" w:hanging="360"/>
+      </w:pPr>
+      <w:rPr>
+        <w:rFonts w:ascii="Symbol" w:hAnsi="Symbol" w:hint="default"/>
+      </w:rPr>
+    </w:lvl>
+    <w:lvl w:ilvl="4" w:tplc="04090003" w:tentative="1">
+      <w:start w:val="1"/>
+      <w:numFmt w:val="bullet"/>
+      <w:lvlText w:val="o"/>
+      <w:lvlJc w:val="left"/>
+      <w:pPr>
+        <w:ind w:left="3600" w:hanging="360"/>
+      </w:pPr>
+      <w:rPr>
+        <w:rFonts w:ascii="Courier New" w:hAnsi="Courier New" w:cs="Courier New" w:hint="default"/>
+      </w:rPr>
+    </w:lvl>
+    <w:lvl w:ilvl="5" w:tplc="04090005" w:tentative="1">
+      <w:start w:val="1"/>
+      <w:numFmt w:val="bullet"/>
+      <w:lvlText w:val=""/>
+      <w:lvlJc w:val="left"/>
+      <w:pPr>
+        <w:ind w:left="4320" w:hanging="360"/>
+      </w:pPr>
+      <w:rPr>
+        <w:rFonts w:ascii="Wingdings" w:hAnsi="Wingdings" w:hint="default"/>
+      </w:rPr>
+    </w:lvl>
+    <w:lvl w:ilvl="6" w:tplc="04090001" w:tentative="1">
+      <w:start w:val="1"/>
+      <w:numFmt w:val="bullet"/>
+      <w:lvlText w:val=""/>
+      <w:lvlJc w:val="left"/>
+      <w:pPr>
+        <w:ind w:left="5040" w:hanging="360"/>
+      </w:pPr>
+      <w:rPr>
+        <w:rFonts w:ascii="Symbol" w:hAnsi="Symbol" w:hint="default"/>
+      </w:rPr>
+    </w:lvl>
+    <w:lvl w:ilvl="7" w:tplc="04090003" w:tentative="1">
+      <w:start w:val="1"/>
+      <w:numFmt w:val="bullet"/>
+      <w:lvlText w:val="o"/>
+      <w:lvlJc w:val="left"/>
+      <w:pPr>
+        <w:ind w:left="5760" w:hanging="360"/>
+      </w:pPr>
+      <w:rPr>
+        <w:rFonts w:ascii="Courier New" w:hAnsi="Courier New" w:cs="Courier New" w:hint="default"/>
+      </w:rPr>
+    </w:lvl>
+    <w:lvl w:ilvl="8" w:tplc="04090005" w:tentative="1">
+      <w:start w:val="1"/>
+      <w:numFmt w:val="bullet"/>
+      <w:lvlText w:val=""/>
+      <w:lvlJc w:val="left"/>
+      <w:pPr>
+        <w:ind w:left="6480" w:hanging="360"/>
+      </w:pPr>
+      <w:rPr>
+        <w:rFonts w:ascii="Wingdings" w:hAnsi="Wingdings" w:hint="default"/>
+      </w:rPr>
+    </w:lvl>
+  </w:abstractNum>
+  <w:abstractNum w:abstractNumId="1" w15:restartNumberingAfterBreak="0">
     <w:nsid w:val="69EA1478"/>
     <w:multiLevelType w:val="hybridMultilevel"/>
     <w:tmpl w:val="4454B492"/>
@@ -947,6 +1192,9 @@
     </w:lvl>
   </w:abstractNum>
   <w:num w:numId="1">
+    <w:abstractNumId w:val="1"/>
+  </w:num>
+  <w:num w:numId="2">
     <w:abstractNumId w:val="0"/>
   </w:num>
 </w:numbering>

</xml_diff>

<commit_message>
modif rapport et affichage pseudo pris
</commit_message>
<xml_diff>
--- a/Rapport.docx
+++ b/Rapport.docx
@@ -134,8 +134,6 @@
         </w:rPr>
         <w:t>Soit il faut connecter les ordinateurs au réseau local sur eth0 soit il est possible de modifier l’interface en changeant la ligne 20 de la classe Utilisateur du package utilisateur.</w:t>
       </w:r>
-      <w:bookmarkStart w:id="0" w:name="_GoBack"/>
-      <w:bookmarkEnd w:id="0"/>
     </w:p>
     <w:p>
       <w:pPr>
@@ -189,8 +187,18 @@
           <w:szCs w:val="24"/>
           <w:lang w:val="fr-FR"/>
         </w:rPr>
-        <w:t xml:space="preserve"> il faut double cliquer sur l’exécutable nommé ChatSystem</w:t>
-      </w:r>
+        <w:t xml:space="preserve"> il faut double cliquer sur l’exécutable nommé </w:t>
+      </w:r>
+      <w:proofErr w:type="spellStart"/>
+      <w:r>
+        <w:rPr>
+          <w:sz w:val="24"/>
+          <w:szCs w:val="24"/>
+          <w:lang w:val="fr-FR"/>
+        </w:rPr>
+        <w:t>ChatSystem</w:t>
+      </w:r>
+      <w:proofErr w:type="spellEnd"/>
       <w:r>
         <w:rPr>
           <w:sz w:val="24"/>
@@ -417,8 +425,100 @@
           <w:szCs w:val="24"/>
           <w:lang w:val="fr-FR"/>
         </w:rPr>
+        <w:t>Si le pseudo est déjà pris par un autre utilisateur alors il y aura un message d’erreur indiquant à l’utilisateur de changer de pseudo.</w:t>
+      </w:r>
+    </w:p>
+    <w:p>
+      <w:pPr>
+        <w:rPr>
+          <w:sz w:val="24"/>
+          <w:szCs w:val="24"/>
+          <w:lang w:val="fr-FR"/>
+        </w:rPr>
+      </w:pPr>
+      <w:r>
+        <w:rPr>
+          <w:noProof/>
+          <w:sz w:val="24"/>
+          <w:szCs w:val="24"/>
+          <w:lang w:val="fr-FR"/>
+        </w:rPr>
+        <w:lastRenderedPageBreak/>
+        <w:drawing>
+          <wp:inline distT="0" distB="0" distL="0" distR="0" wp14:anchorId="3B8355BF" wp14:editId="4C291C2C">
+            <wp:extent cx="4267200" cy="3289026"/>
+            <wp:effectExtent l="0" t="0" r="0" b="6985"/>
+            <wp:docPr id="6" name="Image 6"/>
+            <wp:cNvGraphicFramePr>
+              <a:graphicFrameLocks xmlns:a="http://schemas.openxmlformats.org/drawingml/2006/main" noChangeAspect="1"/>
+            </wp:cNvGraphicFramePr>
+            <a:graphic xmlns:a="http://schemas.openxmlformats.org/drawingml/2006/main">
+              <a:graphicData uri="http://schemas.openxmlformats.org/drawingml/2006/picture">
+                <pic:pic xmlns:pic="http://schemas.openxmlformats.org/drawingml/2006/picture">
+                  <pic:nvPicPr>
+                    <pic:cNvPr id="0" name="Picture 2"/>
+                    <pic:cNvPicPr>
+                      <a:picLocks noChangeAspect="1" noChangeArrowheads="1"/>
+                    </pic:cNvPicPr>
+                  </pic:nvPicPr>
+                  <pic:blipFill>
+                    <a:blip r:embed="rId7">
+                      <a:extLst>
+                        <a:ext uri="{28A0092B-C50C-407E-A947-70E740481C1C}">
+                          <a14:useLocalDpi xmlns:a14="http://schemas.microsoft.com/office/drawing/2010/main" val="0"/>
+                        </a:ext>
+                      </a:extLst>
+                    </a:blip>
+                    <a:srcRect/>
+                    <a:stretch>
+                      <a:fillRect/>
+                    </a:stretch>
+                  </pic:blipFill>
+                  <pic:spPr bwMode="auto">
+                    <a:xfrm>
+                      <a:off x="0" y="0"/>
+                      <a:ext cx="4275381" cy="3295332"/>
+                    </a:xfrm>
+                    <a:prstGeom prst="rect">
+                      <a:avLst/>
+                    </a:prstGeom>
+                    <a:noFill/>
+                    <a:ln>
+                      <a:noFill/>
+                    </a:ln>
+                  </pic:spPr>
+                </pic:pic>
+              </a:graphicData>
+            </a:graphic>
+          </wp:inline>
+        </w:drawing>
+      </w:r>
+    </w:p>
+    <w:p>
+      <w:pPr>
+        <w:rPr>
+          <w:sz w:val="24"/>
+          <w:szCs w:val="24"/>
+          <w:lang w:val="fr-FR"/>
+        </w:rPr>
+      </w:pPr>
+      <w:r>
+        <w:rPr>
+          <w:sz w:val="24"/>
+          <w:szCs w:val="24"/>
+          <w:lang w:val="fr-FR"/>
+        </w:rPr>
         <w:t xml:space="preserve">Une fois rentré une autre fenêtre s’ouvrira offrant plusieurs options. </w:t>
       </w:r>
+    </w:p>
+    <w:p>
+      <w:pPr>
+        <w:rPr>
+          <w:sz w:val="24"/>
+          <w:szCs w:val="24"/>
+          <w:lang w:val="fr-FR"/>
+        </w:rPr>
+      </w:pPr>
       <w:r>
         <w:rPr>
           <w:sz w:val="24"/>
@@ -441,15 +541,122 @@
           <w:szCs w:val="24"/>
           <w:lang w:val="fr-FR"/>
         </w:rPr>
+        <w:t xml:space="preserve"> Il suffit de cliquer sur le bouton « </w:t>
+      </w:r>
+      <w:r>
+        <w:rPr>
+          <w:sz w:val="24"/>
+          <w:szCs w:val="24"/>
+          <w:lang w:val="fr-FR"/>
+        </w:rPr>
+        <w:t>C</w:t>
+      </w:r>
+      <w:r>
+        <w:rPr>
+          <w:sz w:val="24"/>
+          <w:szCs w:val="24"/>
+          <w:lang w:val="fr-FR"/>
+        </w:rPr>
+        <w:t>hanger pseudo » puis un bouton « Valider » apparait.</w:t>
+      </w:r>
+      <w:r>
+        <w:rPr>
+          <w:sz w:val="24"/>
+          <w:szCs w:val="24"/>
+          <w:lang w:val="fr-FR"/>
+        </w:rPr>
+        <w:t xml:space="preserve"> Si le pseudo est déjà pris alors il y aura un message pour l’indiquer, comme sur la fenêtre d’accueil.</w:t>
+      </w:r>
+      <w:bookmarkStart w:id="0" w:name="_GoBack"/>
+      <w:r>
+        <w:rPr>
+          <w:noProof/>
+          <w:sz w:val="24"/>
+          <w:szCs w:val="24"/>
+          <w:lang w:val="fr-FR"/>
+        </w:rPr>
+        <w:drawing>
+          <wp:inline distT="0" distB="0" distL="0" distR="0" wp14:anchorId="5C806634" wp14:editId="7A0FCF67">
+            <wp:extent cx="4889581" cy="3445933"/>
+            <wp:effectExtent l="0" t="0" r="6350" b="2540"/>
+            <wp:docPr id="1" name="Image 1"/>
+            <wp:cNvGraphicFramePr>
+              <a:graphicFrameLocks xmlns:a="http://schemas.openxmlformats.org/drawingml/2006/main" noChangeAspect="1"/>
+            </wp:cNvGraphicFramePr>
+            <a:graphic xmlns:a="http://schemas.openxmlformats.org/drawingml/2006/main">
+              <a:graphicData uri="http://schemas.openxmlformats.org/drawingml/2006/picture">
+                <pic:pic xmlns:pic="http://schemas.openxmlformats.org/drawingml/2006/picture">
+                  <pic:nvPicPr>
+                    <pic:cNvPr id="0" name="Picture 1"/>
+                    <pic:cNvPicPr>
+                      <a:picLocks noChangeAspect="1" noChangeArrowheads="1"/>
+                    </pic:cNvPicPr>
+                  </pic:nvPicPr>
+                  <pic:blipFill>
+                    <a:blip r:embed="rId8">
+                      <a:extLst>
+                        <a:ext uri="{28A0092B-C50C-407E-A947-70E740481C1C}">
+                          <a14:useLocalDpi xmlns:a14="http://schemas.microsoft.com/office/drawing/2010/main" val="0"/>
+                        </a:ext>
+                      </a:extLst>
+                    </a:blip>
+                    <a:srcRect/>
+                    <a:stretch>
+                      <a:fillRect/>
+                    </a:stretch>
+                  </pic:blipFill>
+                  <pic:spPr bwMode="auto">
+                    <a:xfrm>
+                      <a:off x="0" y="0"/>
+                      <a:ext cx="4926698" cy="3472091"/>
+                    </a:xfrm>
+                    <a:prstGeom prst="rect">
+                      <a:avLst/>
+                    </a:prstGeom>
+                    <a:noFill/>
+                    <a:ln>
+                      <a:noFill/>
+                    </a:ln>
+                  </pic:spPr>
+                </pic:pic>
+              </a:graphicData>
+            </a:graphic>
+          </wp:inline>
+        </w:drawing>
+      </w:r>
+      <w:bookmarkEnd w:id="0"/>
+      <w:r>
+        <w:rPr>
+          <w:sz w:val="24"/>
+          <w:szCs w:val="24"/>
+          <w:lang w:val="fr-FR"/>
+        </w:rPr>
         <w:br/>
       </w:r>
-      <w:r>
-        <w:rPr>
-          <w:sz w:val="24"/>
-          <w:szCs w:val="24"/>
-          <w:lang w:val="fr-FR"/>
-        </w:rPr>
-        <w:lastRenderedPageBreak/>
+    </w:p>
+    <w:p>
+      <w:pPr>
+        <w:rPr>
+          <w:sz w:val="24"/>
+          <w:szCs w:val="24"/>
+          <w:lang w:val="fr-FR"/>
+        </w:rPr>
+      </w:pPr>
+    </w:p>
+    <w:p>
+      <w:pPr>
+        <w:rPr>
+          <w:sz w:val="24"/>
+          <w:szCs w:val="24"/>
+          <w:lang w:val="fr-FR"/>
+        </w:rPr>
+      </w:pPr>
+      <w:r>
+        <w:rPr>
+          <w:sz w:val="24"/>
+          <w:szCs w:val="24"/>
+          <w:lang w:val="fr-FR"/>
+        </w:rPr>
         <w:t xml:space="preserve">Il y aura deux onglets, </w:t>
       </w:r>
       <w:r>
@@ -511,7 +718,7 @@
                     </pic:cNvPicPr>
                   </pic:nvPicPr>
                   <pic:blipFill>
-                    <a:blip r:embed="rId7">
+                    <a:blip r:embed="rId9">
                       <a:extLst>
                         <a:ext uri="{28A0092B-C50C-407E-A947-70E740481C1C}">
                           <a14:useLocalDpi xmlns:a14="http://schemas.microsoft.com/office/drawing/2010/main" val="0"/>
@@ -616,7 +823,7 @@
                     </pic:cNvPicPr>
                   </pic:nvPicPr>
                   <pic:blipFill>
-                    <a:blip r:embed="rId8">
+                    <a:blip r:embed="rId10">
                       <a:extLst>
                         <a:ext uri="{28A0092B-C50C-407E-A947-70E740481C1C}">
                           <a14:useLocalDpi xmlns:a14="http://schemas.microsoft.com/office/drawing/2010/main" val="0"/>
@@ -714,7 +921,7 @@
                     </pic:cNvPicPr>
                   </pic:nvPicPr>
                   <pic:blipFill>
-                    <a:blip r:embed="rId9">
+                    <a:blip r:embed="rId11">
                       <a:extLst>
                         <a:ext uri="{28A0092B-C50C-407E-A947-70E740481C1C}">
                           <a14:useLocalDpi xmlns:a14="http://schemas.microsoft.com/office/drawing/2010/main" val="0"/>
@@ -941,15 +1148,23 @@
           <w:szCs w:val="24"/>
           <w:lang w:val="fr-FR"/>
         </w:rPr>
-        <w:t xml:space="preserve">Fermeture de l’application de l’utilisateur 1 avec des conversations ouvertes, </w:t>
-      </w:r>
-      <w:r>
-        <w:rPr>
-          <w:sz w:val="24"/>
-          <w:szCs w:val="24"/>
-          <w:lang w:val="fr-FR"/>
-        </w:rPr>
-        <w:t>l’</w:t>
+        <w:t>Fermeture de l’application de l’utilisateur 1 avec des conversations ouvertes,</w:t>
+      </w:r>
+      <w:r>
+        <w:rPr>
+          <w:sz w:val="24"/>
+          <w:szCs w:val="24"/>
+          <w:lang w:val="fr-FR"/>
+        </w:rPr>
+        <w:t xml:space="preserve"> l</w:t>
+      </w:r>
+      <w:r>
+        <w:rPr>
+          <w:sz w:val="24"/>
+          <w:szCs w:val="24"/>
+          <w:lang w:val="fr-FR"/>
+        </w:rPr>
+        <w:t>’</w:t>
       </w:r>
       <w:r>
         <w:rPr>

</xml_diff>